<commit_message>
Add args for SmartRandomContainer
</commit_message>
<xml_diff>
--- a/Release/使用说明0.6.0.docx
+++ b/Release/使用说明0.6.0.docx
@@ -51,14 +51,22 @@
           <w:lang w:val="en-US" w:eastAsia="zh-CN"/>
         </w:rPr>
       </w:pPr>
-    </w:p>
+      <w:r>
+        <w:rPr>
+          <w:rFonts w:hint="eastAsia"/>
+          <w:lang w:val="en-US" w:eastAsia="zh-CN"/>
+        </w:rPr>
+        <w:t>从做到右分别为 Reaper区域、通用区域、Wwise区域</w:t>
+      </w:r>
+    </w:p>
+    <w:p/>
     <w:p>
       <w:r>
         <w:drawing>
           <wp:inline distT="0" distB="0" distL="114300" distR="114300">
-            <wp:extent cx="5272405" cy="2356485"/>
-            <wp:effectExtent l="0" t="0" r="4445" b="5715"/>
-            <wp:docPr id="7" name="图片 3"/>
+            <wp:extent cx="5271135" cy="3051175"/>
+            <wp:effectExtent l="0" t="0" r="5715" b="15875"/>
+            <wp:docPr id="1" name="图片 1"/>
             <wp:cNvGraphicFramePr>
               <a:graphicFrameLocks xmlns:a="http://schemas.openxmlformats.org/drawingml/2006/main" noChangeAspect="1"/>
             </wp:cNvGraphicFramePr>
@@ -66,7 +74,7 @@
               <a:graphicData uri="http://schemas.openxmlformats.org/drawingml/2006/picture">
                 <pic:pic xmlns:pic="http://schemas.openxmlformats.org/drawingml/2006/picture">
                   <pic:nvPicPr>
-                    <pic:cNvPr id="7" name="图片 3"/>
+                    <pic:cNvPr id="1" name="图片 1"/>
                     <pic:cNvPicPr>
                       <a:picLocks noChangeAspect="1"/>
                     </pic:cNvPicPr>
@@ -80,7 +88,7 @@
                   <pic:spPr>
                     <a:xfrm>
                       <a:off x="0" y="0"/>
-                      <a:ext cx="5272405" cy="2356485"/>
+                      <a:ext cx="5271135" cy="3051175"/>
                     </a:xfrm>
                     <a:prstGeom prst="rect">
                       <a:avLst/>
@@ -97,7 +105,6 @@
         </w:drawing>
       </w:r>
     </w:p>
-    <w:p/>
     <w:p>
       <w:pPr>
         <w:pStyle w:val="4"/>
@@ -185,11 +192,13 @@
       <w:pPr>
         <w:widowControl w:val="0"/>
         <w:numPr>
-          <w:numId w:val="0"/>
-        </w:numPr>
-        <w:jc w:val="both"/>
-        <w:rPr>
-          <w:rFonts w:hint="eastAsia"/>
+          <w:ilvl w:val="0"/>
+          <w:numId w:val="1"/>
+        </w:numPr>
+        <w:ind w:left="0" w:leftChars="0" w:firstLine="0" w:firstLineChars="0"/>
+        <w:jc w:val="both"/>
+        <w:rPr>
+          <w:rFonts w:hint="default"/>
           <w:lang w:val="en-US" w:eastAsia="zh-CN"/>
         </w:rPr>
       </w:pPr>
@@ -208,35 +217,38 @@
           <w:rFonts w:hint="eastAsia"/>
           <w:lang w:val="en-US" w:eastAsia="zh-CN"/>
         </w:rPr>
-        <w:t>预装：</w:t>
-      </w:r>
-    </w:p>
-    <w:p>
-      <w:pPr>
-        <w:widowControl w:val="0"/>
-        <w:numPr>
-          <w:numId w:val="0"/>
-        </w:numPr>
-        <w:jc w:val="both"/>
-        <w:rPr>
-          <w:rFonts w:hint="eastAsia"/>
-          <w:lang w:val="en-US" w:eastAsia="zh-CN"/>
-        </w:rPr>
-      </w:pPr>
-      <w:r>
-        <w:rPr>
-          <w:rFonts w:hint="eastAsia"/>
-          <w:lang w:val="en-US" w:eastAsia="zh-CN"/>
-        </w:rPr>
-        <w:t>使用Reaper相关的功能需要安装Python和reapy组件，并且在reaper中进行设置，具体方法见附录1。</w:t>
-      </w:r>
-    </w:p>
-    <w:p>
-      <w:pPr>
-        <w:widowControl w:val="0"/>
-        <w:numPr>
-          <w:numId w:val="0"/>
-        </w:numPr>
+        <w:t>安装：</w:t>
+      </w:r>
+    </w:p>
+    <w:p>
+      <w:pPr>
+        <w:widowControl w:val="0"/>
+        <w:numPr>
+          <w:ilvl w:val="0"/>
+          <w:numId w:val="2"/>
+        </w:numPr>
+        <w:jc w:val="both"/>
+        <w:rPr>
+          <w:rFonts w:hint="eastAsia"/>
+          <w:lang w:val="en-US" w:eastAsia="zh-CN"/>
+        </w:rPr>
+      </w:pPr>
+      <w:r>
+        <w:rPr>
+          <w:rFonts w:hint="eastAsia"/>
+          <w:lang w:val="en-US" w:eastAsia="zh-CN"/>
+        </w:rPr>
+        <w:t>使用Reaper相关的功能需要安装Python和reapy组件，并且在reaper中进行一些设置，具体方法见附录1。</w:t>
+      </w:r>
+    </w:p>
+    <w:p>
+      <w:pPr>
+        <w:widowControl w:val="0"/>
+        <w:numPr>
+          <w:ilvl w:val="0"/>
+          <w:numId w:val="2"/>
+        </w:numPr>
+        <w:ind w:left="0" w:leftChars="0" w:firstLine="0" w:firstLineChars="0"/>
         <w:jc w:val="both"/>
         <w:rPr>
           <w:rFonts w:hint="eastAsia"/>
@@ -255,8 +267,10 @@
       <w:pPr>
         <w:widowControl w:val="0"/>
         <w:numPr>
-          <w:numId w:val="0"/>
-        </w:numPr>
+          <w:ilvl w:val="0"/>
+          <w:numId w:val="2"/>
+        </w:numPr>
+        <w:ind w:left="0" w:leftChars="0" w:firstLine="0" w:firstLineChars="0"/>
         <w:jc w:val="both"/>
         <w:rPr>
           <w:rFonts w:hint="eastAsia"/>
@@ -291,6 +305,7 @@
       <w:pPr>
         <w:widowControl w:val="0"/>
         <w:numPr>
+          <w:ilvl w:val="0"/>
           <w:numId w:val="0"/>
         </w:numPr>
         <w:jc w:val="both"/>
@@ -304,6 +319,7 @@
       <w:pPr>
         <w:widowControl w:val="0"/>
         <w:numPr>
+          <w:ilvl w:val="0"/>
           <w:numId w:val="0"/>
         </w:numPr>
         <w:jc w:val="both"/>
@@ -335,7 +351,7 @@
         <w:widowControl w:val="0"/>
         <w:numPr>
           <w:ilvl w:val="0"/>
-          <w:numId w:val="2"/>
+          <w:numId w:val="3"/>
         </w:numPr>
         <w:jc w:val="both"/>
         <w:rPr>
@@ -356,158 +372,264 @@
         <w:widowControl w:val="0"/>
         <w:numPr>
           <w:ilvl w:val="0"/>
+          <w:numId w:val="4"/>
+        </w:numPr>
+        <w:ind w:firstLine="420" w:firstLineChars="0"/>
+        <w:jc w:val="both"/>
+        <w:rPr>
+          <w:rFonts w:hint="eastAsia"/>
+          <w:lang w:val="en-US" w:eastAsia="zh-CN"/>
+        </w:rPr>
+      </w:pPr>
+      <w:r>
+        <w:rPr>
+          <w:rFonts w:hint="eastAsia"/>
+          <w:lang w:val="en-US" w:eastAsia="zh-CN"/>
+        </w:rPr>
+        <w:t>打开一个空的Reaper工程，确保里面有个空轨道，轨道上不需要效果器</w:t>
+      </w:r>
+    </w:p>
+    <w:p>
+      <w:pPr>
+        <w:widowControl w:val="0"/>
+        <w:numPr>
+          <w:ilvl w:val="0"/>
+          <w:numId w:val="4"/>
+        </w:numPr>
+        <w:ind w:firstLine="420" w:firstLineChars="0"/>
+        <w:jc w:val="both"/>
+        <w:rPr>
+          <w:rFonts w:hint="default"/>
+          <w:lang w:val="en-US" w:eastAsia="zh-CN"/>
+        </w:rPr>
+      </w:pPr>
+      <w:r>
+        <w:rPr>
+          <w:rFonts w:hint="eastAsia"/>
+          <w:lang w:val="en-US" w:eastAsia="zh-CN"/>
+        </w:rPr>
+        <w:t>打开该软件，确认Reaper连接成功</w:t>
+      </w:r>
+    </w:p>
+    <w:p>
+      <w:pPr>
+        <w:widowControl w:val="0"/>
+        <w:numPr>
+          <w:ilvl w:val="0"/>
+          <w:numId w:val="4"/>
+        </w:numPr>
+        <w:ind w:firstLine="420" w:firstLineChars="0"/>
+        <w:jc w:val="both"/>
+        <w:rPr>
+          <w:rFonts w:hint="default"/>
+          <w:lang w:val="en-US" w:eastAsia="zh-CN"/>
+        </w:rPr>
+      </w:pPr>
+      <w:r>
+        <w:rPr>
+          <w:rFonts w:hint="eastAsia"/>
+          <w:lang w:val="en-US" w:eastAsia="zh-CN"/>
+        </w:rPr>
+        <w:t>点击“Change Folder” 选择需要做SOP的文件夹（确保里面只有音频文件没有其他的）</w:t>
+      </w:r>
+    </w:p>
+    <w:p>
+      <w:pPr>
+        <w:widowControl w:val="0"/>
+        <w:numPr>
+          <w:ilvl w:val="0"/>
+          <w:numId w:val="4"/>
+        </w:numPr>
+        <w:ind w:firstLine="420" w:firstLineChars="0"/>
+        <w:jc w:val="both"/>
+        <w:rPr>
+          <w:rFonts w:hint="default"/>
+          <w:lang w:val="en-US" w:eastAsia="zh-CN"/>
+        </w:rPr>
+      </w:pPr>
+      <w:r>
+        <w:rPr>
+          <w:rFonts w:hint="eastAsia"/>
+          <w:lang w:val="en-US" w:eastAsia="zh-CN"/>
+        </w:rPr>
+        <w:t>打勾“Normalize Loundness”和“Export Mp3”  （具体的响度设置需要提前在SWS设置里设置）</w:t>
+      </w:r>
+    </w:p>
+    <w:p>
+      <w:pPr>
+        <w:widowControl w:val="0"/>
+        <w:numPr>
+          <w:ilvl w:val="0"/>
+          <w:numId w:val="4"/>
+        </w:numPr>
+        <w:ind w:firstLine="420" w:firstLineChars="0"/>
+        <w:jc w:val="both"/>
+        <w:rPr>
+          <w:rFonts w:hint="default"/>
+          <w:lang w:val="en-US" w:eastAsia="zh-CN"/>
+        </w:rPr>
+      </w:pPr>
+      <w:r>
+        <w:rPr>
+          <w:rFonts w:hint="eastAsia"/>
+          <w:lang w:val="en-US" w:eastAsia="zh-CN"/>
+        </w:rPr>
+        <w:t>点击“Start Branch Process”然后双手离开键盘，过程中无法进行其他操作。</w:t>
+      </w:r>
+    </w:p>
+    <w:p>
+      <w:pPr>
+        <w:widowControl w:val="0"/>
+        <w:numPr>
+          <w:ilvl w:val="0"/>
+          <w:numId w:val="0"/>
+        </w:numPr>
+        <w:jc w:val="both"/>
+        <w:rPr>
+          <w:rFonts w:hint="eastAsia"/>
+          <w:lang w:val="en-US" w:eastAsia="zh-CN"/>
+        </w:rPr>
+      </w:pPr>
+    </w:p>
+    <w:p>
+      <w:pPr>
+        <w:widowControl w:val="0"/>
+        <w:numPr>
+          <w:ilvl w:val="0"/>
+          <w:numId w:val="0"/>
+        </w:numPr>
+        <w:ind w:leftChars="0"/>
+        <w:jc w:val="both"/>
+        <w:rPr>
+          <w:rFonts w:hint="default"/>
+          <w:lang w:val="en-US" w:eastAsia="zh-CN"/>
+        </w:rPr>
+      </w:pPr>
+    </w:p>
+    <w:p>
+      <w:pPr>
+        <w:widowControl w:val="0"/>
+        <w:numPr>
+          <w:ilvl w:val="0"/>
           <w:numId w:val="3"/>
         </w:numPr>
-        <w:ind w:firstLine="420" w:firstLineChars="0"/>
-        <w:jc w:val="both"/>
-        <w:rPr>
-          <w:rFonts w:hint="eastAsia"/>
-          <w:lang w:val="en-US" w:eastAsia="zh-CN"/>
-        </w:rPr>
-      </w:pPr>
-      <w:r>
-        <w:rPr>
-          <w:rFonts w:hint="eastAsia"/>
-          <w:lang w:val="en-US" w:eastAsia="zh-CN"/>
-        </w:rPr>
-        <w:t>打开一个空的Reaper工程，确保里面有个空轨道，轨道上不需要效果器</w:t>
-      </w:r>
-    </w:p>
-    <w:p>
-      <w:pPr>
-        <w:widowControl w:val="0"/>
-        <w:numPr>
-          <w:ilvl w:val="0"/>
-          <w:numId w:val="3"/>
-        </w:numPr>
-        <w:ind w:firstLine="420" w:firstLineChars="0"/>
-        <w:jc w:val="both"/>
-        <w:rPr>
-          <w:rFonts w:hint="default"/>
-          <w:lang w:val="en-US" w:eastAsia="zh-CN"/>
-        </w:rPr>
-      </w:pPr>
-      <w:r>
-        <w:rPr>
-          <w:rFonts w:hint="eastAsia"/>
-          <w:lang w:val="en-US" w:eastAsia="zh-CN"/>
-        </w:rPr>
-        <w:t>打开该软件，确认Reaper连接成功</w:t>
-      </w:r>
-    </w:p>
-    <w:p>
-      <w:pPr>
-        <w:widowControl w:val="0"/>
-        <w:numPr>
-          <w:ilvl w:val="0"/>
-          <w:numId w:val="3"/>
-        </w:numPr>
-        <w:ind w:firstLine="420" w:firstLineChars="0"/>
-        <w:jc w:val="both"/>
-        <w:rPr>
-          <w:rFonts w:hint="default"/>
-          <w:lang w:val="en-US" w:eastAsia="zh-CN"/>
-        </w:rPr>
-      </w:pPr>
-      <w:r>
-        <w:rPr>
-          <w:rFonts w:hint="eastAsia"/>
-          <w:lang w:val="en-US" w:eastAsia="zh-CN"/>
-        </w:rPr>
-        <w:t>点击“Change Folder” 选择需要做SOP的文件夹（确保里面只有音频文件没有其他的）</w:t>
-      </w:r>
-    </w:p>
-    <w:p>
-      <w:pPr>
-        <w:widowControl w:val="0"/>
-        <w:numPr>
-          <w:ilvl w:val="0"/>
-          <w:numId w:val="3"/>
-        </w:numPr>
-        <w:ind w:firstLine="420" w:firstLineChars="0"/>
-        <w:jc w:val="both"/>
-        <w:rPr>
-          <w:rFonts w:hint="default"/>
-          <w:lang w:val="en-US" w:eastAsia="zh-CN"/>
-        </w:rPr>
-      </w:pPr>
-      <w:r>
-        <w:rPr>
-          <w:rFonts w:hint="eastAsia"/>
-          <w:lang w:val="en-US" w:eastAsia="zh-CN"/>
-        </w:rPr>
-        <w:t>打勾“Normalize Loundness”和“Export Mp3”  （具体的响度设置需要提前在SWS设置里设置）</w:t>
-      </w:r>
-    </w:p>
-    <w:p>
-      <w:pPr>
-        <w:widowControl w:val="0"/>
-        <w:numPr>
-          <w:ilvl w:val="0"/>
-          <w:numId w:val="3"/>
-        </w:numPr>
-        <w:ind w:firstLine="420" w:firstLineChars="0"/>
-        <w:jc w:val="both"/>
-        <w:rPr>
-          <w:rFonts w:hint="default"/>
-          <w:lang w:val="en-US" w:eastAsia="zh-CN"/>
-        </w:rPr>
-      </w:pPr>
-      <w:r>
-        <w:rPr>
-          <w:rFonts w:hint="eastAsia"/>
-          <w:lang w:val="en-US" w:eastAsia="zh-CN"/>
-        </w:rPr>
-        <w:t>点击“Start Branch Process”然后双手离开键盘，过程中无法进行其他操作。</w:t>
-      </w:r>
-    </w:p>
-    <w:p>
-      <w:pPr>
-        <w:widowControl w:val="0"/>
-        <w:numPr>
-          <w:numId w:val="0"/>
-        </w:numPr>
-        <w:jc w:val="both"/>
-        <w:rPr>
-          <w:rFonts w:hint="eastAsia"/>
-          <w:lang w:val="en-US" w:eastAsia="zh-CN"/>
-        </w:rPr>
-      </w:pPr>
-    </w:p>
-    <w:p>
-      <w:pPr>
-        <w:widowControl w:val="0"/>
-        <w:numPr>
-          <w:numId w:val="0"/>
-        </w:numPr>
-        <w:ind w:leftChars="0"/>
-        <w:jc w:val="both"/>
-        <w:rPr>
-          <w:rFonts w:hint="default"/>
-          <w:lang w:val="en-US" w:eastAsia="zh-CN"/>
-        </w:rPr>
-      </w:pPr>
-    </w:p>
-    <w:p>
-      <w:pPr>
-        <w:widowControl w:val="0"/>
-        <w:numPr>
-          <w:numId w:val="0"/>
-        </w:numPr>
-        <w:ind w:leftChars="0"/>
-        <w:jc w:val="both"/>
-        <w:rPr>
-          <w:rFonts w:hint="default"/>
-          <w:lang w:val="en-GB" w:eastAsia="zh-CN"/>
-        </w:rPr>
-      </w:pPr>
+        <w:ind w:left="0" w:leftChars="0" w:firstLine="0" w:firstLineChars="0"/>
+        <w:jc w:val="both"/>
+        <w:rPr>
+          <w:rFonts w:hint="default"/>
+          <w:lang w:val="en-US" w:eastAsia="zh-CN"/>
+        </w:rPr>
+      </w:pPr>
+      <w:r>
+        <w:rPr>
+          <w:rFonts w:hint="eastAsia"/>
+          <w:lang w:val="en-US" w:eastAsia="zh-CN"/>
+        </w:rPr>
+        <w:t>导入指定文件夹内的音频到Wwise某一object下（仅用来省去手动选择original位置这个步骤）</w:t>
+      </w:r>
+    </w:p>
+    <w:p>
+      <w:pPr>
+        <w:widowControl w:val="0"/>
+        <w:numPr>
+          <w:ilvl w:val="0"/>
+          <w:numId w:val="5"/>
+        </w:numPr>
+        <w:ind w:leftChars="0" w:firstLine="420" w:firstLineChars="0"/>
+        <w:jc w:val="both"/>
+        <w:rPr>
+          <w:rFonts w:hint="default"/>
+          <w:lang w:val="en-US" w:eastAsia="zh-CN"/>
+        </w:rPr>
+      </w:pPr>
+      <w:r>
+        <w:rPr>
+          <w:rFonts w:hint="eastAsia"/>
+          <w:lang w:val="en-US" w:eastAsia="zh-CN"/>
+        </w:rPr>
+        <w:t>打开Wwise、</w:t>
+      </w:r>
       <w:bookmarkStart w:id="0" w:name="_GoBack"/>
       <w:bookmarkEnd w:id="0"/>
-    </w:p>
-    <w:p>
-      <w:pPr>
-        <w:widowControl w:val="0"/>
-        <w:numPr>
+      <w:r>
+        <w:rPr>
+          <w:rFonts w:hint="eastAsia"/>
+          <w:lang w:val="en-US" w:eastAsia="zh-CN"/>
+        </w:rPr>
+        <w:t>该软件，确认Wwise连接成功</w:t>
+      </w:r>
+    </w:p>
+    <w:p>
+      <w:pPr>
+        <w:widowControl w:val="0"/>
+        <w:numPr>
+          <w:ilvl w:val="0"/>
+          <w:numId w:val="5"/>
+        </w:numPr>
+        <w:ind w:leftChars="0" w:firstLine="420" w:firstLineChars="0"/>
+        <w:jc w:val="both"/>
+        <w:rPr>
+          <w:rFonts w:hint="default"/>
+          <w:lang w:val="en-US" w:eastAsia="zh-CN"/>
+        </w:rPr>
+      </w:pPr>
+      <w:r>
+        <w:rPr>
+          <w:rFonts w:hint="eastAsia"/>
+          <w:lang w:val="en-US" w:eastAsia="zh-CN"/>
+        </w:rPr>
+        <w:t>点击“Change Folder”选择需要导入的文件夹</w:t>
+      </w:r>
+    </w:p>
+    <w:p>
+      <w:pPr>
+        <w:widowControl w:val="0"/>
+        <w:numPr>
+          <w:ilvl w:val="0"/>
+          <w:numId w:val="5"/>
+        </w:numPr>
+        <w:ind w:leftChars="0" w:firstLine="420" w:firstLineChars="0"/>
+        <w:jc w:val="both"/>
+        <w:rPr>
+          <w:rFonts w:hint="default"/>
+          <w:lang w:val="en-US" w:eastAsia="zh-CN"/>
+        </w:rPr>
+      </w:pPr>
+      <w:r>
+        <w:rPr>
+          <w:rFonts w:hint="eastAsia"/>
+          <w:lang w:val="en-US" w:eastAsia="zh-CN"/>
+        </w:rPr>
+        <w:t>在Wwise中点击想要导入的父级，点击该软件的“Update Wwise Path”</w:t>
+      </w:r>
+    </w:p>
+    <w:p>
+      <w:pPr>
+        <w:widowControl w:val="0"/>
+        <w:numPr>
+          <w:ilvl w:val="0"/>
+          <w:numId w:val="5"/>
+        </w:numPr>
+        <w:ind w:leftChars="0" w:firstLine="420" w:firstLineChars="0"/>
+        <w:jc w:val="both"/>
+        <w:rPr>
+          <w:rFonts w:hint="default"/>
+          <w:lang w:val="en-US" w:eastAsia="zh-CN"/>
+        </w:rPr>
+      </w:pPr>
+      <w:r>
+        <w:rPr>
+          <w:rFonts w:hint="eastAsia"/>
+          <w:lang w:val="en-US" w:eastAsia="zh-CN"/>
+        </w:rPr>
+        <w:t>点击“Branch Import Audio To Wwise”</w:t>
+      </w:r>
+    </w:p>
+    <w:p>
+      <w:pPr>
+        <w:widowControl w:val="0"/>
+        <w:numPr>
+          <w:ilvl w:val="0"/>
           <w:numId w:val="0"/>
         </w:numPr>
         <w:jc w:val="both"/>
@@ -521,6 +643,7 @@
       <w:pPr>
         <w:widowControl w:val="0"/>
         <w:numPr>
+          <w:ilvl w:val="0"/>
           <w:numId w:val="0"/>
         </w:numPr>
         <w:jc w:val="both"/>
@@ -534,6 +657,7 @@
       <w:pPr>
         <w:widowControl w:val="0"/>
         <w:numPr>
+          <w:ilvl w:val="0"/>
           <w:numId w:val="0"/>
         </w:numPr>
         <w:jc w:val="both"/>
@@ -547,6 +671,7 @@
       <w:pPr>
         <w:widowControl w:val="0"/>
         <w:numPr>
+          <w:ilvl w:val="0"/>
           <w:numId w:val="0"/>
         </w:numPr>
         <w:jc w:val="both"/>
@@ -577,7 +702,7 @@
       <w:pPr>
         <w:numPr>
           <w:ilvl w:val="0"/>
-          <w:numId w:val="4"/>
+          <w:numId w:val="6"/>
         </w:numPr>
         <w:rPr>
           <w:rFonts w:hint="default"/>
@@ -596,7 +721,7 @@
       <w:pPr>
         <w:numPr>
           <w:ilvl w:val="0"/>
-          <w:numId w:val="4"/>
+          <w:numId w:val="6"/>
         </w:numPr>
         <w:rPr>
           <w:rFonts w:hint="default"/>
@@ -615,7 +740,7 @@
       <w:pPr>
         <w:numPr>
           <w:ilvl w:val="0"/>
-          <w:numId w:val="4"/>
+          <w:numId w:val="6"/>
         </w:numPr>
         <w:rPr>
           <w:rFonts w:hint="default"/>
@@ -633,6 +758,7 @@
     <w:p>
       <w:pPr>
         <w:numPr>
+          <w:ilvl w:val="0"/>
           <w:numId w:val="0"/>
         </w:numPr>
         <w:rPr>
@@ -666,6 +792,18 @@
     </w:lvl>
   </w:abstractNum>
   <w:abstractNum w:abstractNumId="1">
+    <w:nsid w:val="F50F29BA"/>
+    <w:multiLevelType w:val="singleLevel"/>
+    <w:tmpl w:val="F50F29BA"/>
+    <w:lvl w:ilvl="0" w:tentative="0">
+      <w:start w:val="1"/>
+      <w:numFmt w:val="decimal"/>
+      <w:suff w:val="nothing"/>
+      <w:lvlText w:val="%1）"/>
+      <w:lvlJc w:val="left"/>
+    </w:lvl>
+  </w:abstractNum>
+  <w:abstractNum w:abstractNumId="2">
     <w:nsid w:val="05AECE57"/>
     <w:multiLevelType w:val="singleLevel"/>
     <w:tmpl w:val="05AECE57"/>
@@ -677,7 +815,19 @@
       <w:lvlJc w:val="left"/>
     </w:lvl>
   </w:abstractNum>
-  <w:abstractNum w:abstractNumId="2">
+  <w:abstractNum w:abstractNumId="3">
+    <w:nsid w:val="21A9157F"/>
+    <w:multiLevelType w:val="singleLevel"/>
+    <w:tmpl w:val="21A9157F"/>
+    <w:lvl w:ilvl="0" w:tentative="0">
+      <w:start w:val="1"/>
+      <w:numFmt w:val="decimal"/>
+      <w:suff w:val="space"/>
+      <w:lvlText w:val="%1."/>
+      <w:lvlJc w:val="left"/>
+    </w:lvl>
+  </w:abstractNum>
+  <w:abstractNum w:abstractNumId="4">
     <w:nsid w:val="3170CE17"/>
     <w:multiLevelType w:val="singleLevel"/>
     <w:tmpl w:val="3170CE17"/>
@@ -689,7 +839,7 @@
       <w:lvlJc w:val="left"/>
     </w:lvl>
   </w:abstractNum>
-  <w:abstractNum w:abstractNumId="3">
+  <w:abstractNum w:abstractNumId="5">
     <w:nsid w:val="642FB385"/>
     <w:multiLevelType w:val="singleLevel"/>
     <w:tmpl w:val="642FB385"/>
@@ -702,16 +852,22 @@
     </w:lvl>
   </w:abstractNum>
   <w:num w:numId="1">
+    <w:abstractNumId w:val="5"/>
+  </w:num>
+  <w:num w:numId="2">
     <w:abstractNumId w:val="3"/>
   </w:num>
-  <w:num w:numId="2">
+  <w:num w:numId="3">
     <w:abstractNumId w:val="0"/>
-  </w:num>
-  <w:num w:numId="3">
-    <w:abstractNumId w:val="1"/>
   </w:num>
   <w:num w:numId="4">
     <w:abstractNumId w:val="2"/>
+  </w:num>
+  <w:num w:numId="5">
+    <w:abstractNumId w:val="1"/>
+  </w:num>
+  <w:num w:numId="6">
+    <w:abstractNumId w:val="4"/>
   </w:num>
 </w:numbering>
 </file>
@@ -792,7 +948,7 @@
     <w:lsdException w:qFormat="1" w:unhideWhenUsed="0" w:uiPriority="0" w:semiHidden="0" w:name="Title"/>
     <w:lsdException w:unhideWhenUsed="0" w:uiPriority="0" w:semiHidden="0" w:name="Closing"/>
     <w:lsdException w:unhideWhenUsed="0" w:uiPriority="0" w:semiHidden="0" w:name="Signature"/>
-    <w:lsdException w:unhideWhenUsed="0" w:uiPriority="0" w:name="Default Paragraph Font"/>
+    <w:lsdException w:qFormat="1" w:unhideWhenUsed="0" w:uiPriority="0" w:name="Default Paragraph Font"/>
     <w:lsdException w:unhideWhenUsed="0" w:uiPriority="0" w:semiHidden="0" w:name="Body Text"/>
     <w:lsdException w:unhideWhenUsed="0" w:uiPriority="0" w:semiHidden="0" w:name="Body Text Indent"/>
     <w:lsdException w:unhideWhenUsed="0" w:uiPriority="0" w:semiHidden="0" w:name="List Continue"/>
@@ -830,7 +986,7 @@
     <w:lsdException w:unhideWhenUsed="0" w:uiPriority="0" w:semiHidden="0" w:name="HTML Sample"/>
     <w:lsdException w:unhideWhenUsed="0" w:uiPriority="0" w:semiHidden="0" w:name="HTML Typewriter"/>
     <w:lsdException w:unhideWhenUsed="0" w:uiPriority="0" w:semiHidden="0" w:name="HTML Variable"/>
-    <w:lsdException w:unhideWhenUsed="0" w:uiPriority="0" w:name="Normal Table"/>
+    <w:lsdException w:qFormat="1" w:unhideWhenUsed="0" w:uiPriority="0" w:name="Normal Table"/>
     <w:lsdException w:unhideWhenUsed="0" w:uiPriority="0" w:semiHidden="0" w:name="annotation subject"/>
     <w:lsdException w:unhideWhenUsed="0" w:uiPriority="0" w:semiHidden="0" w:name="Table Simple 1"/>
     <w:lsdException w:unhideWhenUsed="0" w:uiPriority="0" w:semiHidden="0" w:name="Table Simple 2"/>
@@ -1051,11 +1207,13 @@
   <w:style w:type="character" w:default="1" w:styleId="6">
     <w:name w:val="Default Paragraph Font"/>
     <w:semiHidden/>
+    <w:qFormat/>
     <w:uiPriority w:val="0"/>
   </w:style>
   <w:style w:type="table" w:default="1" w:styleId="5">
     <w:name w:val="Normal Table"/>
     <w:semiHidden/>
+    <w:qFormat/>
     <w:uiPriority w:val="0"/>
     <w:tblPr>
       <w:tblCellMar>

</xml_diff>